<commit_message>
add collectable and scene transitions
</commit_message>
<xml_diff>
--- a/Process Log.docx
+++ b/Process Log.docx
@@ -55,6 +55,83 @@
       </w:pPr>
       <w:r>
         <w:t>After the initial set up I started to make folders for prefabs, scripts, Arts and so on, so the project structure is clearer.</w:t>
+      </w:r>
+    </w:p>
+    <w:p>
+      <w:pPr>
+        <w:pStyle w:val="ListParagraph"/>
+        <w:numPr>
+          <w:ilvl w:val="0"/>
+          <w:numId w:val="1"/>
+        </w:numPr>
+        <w:ind w:firstLineChars="0"/>
+      </w:pPr>
+      <w:r>
+        <w:rPr>
+          <w:lang w:val="en-AU"/>
+        </w:rPr>
+        <w:t xml:space="preserve">Next step will be </w:t>
+      </w:r>
+      <w:r>
+        <w:rPr>
+          <w:lang w:val="en-AU"/>
+        </w:rPr>
+        <w:t>creating</w:t>
+      </w:r>
+      <w:r>
+        <w:rPr>
+          <w:lang w:val="en-AU"/>
+        </w:rPr>
+        <w:t xml:space="preserve"> a basic controller with jumping, and a script that makes the background scroll and repeat. After adjusting the scrolling </w:t>
+      </w:r>
+      <w:r>
+        <w:rPr>
+          <w:lang w:val="en-AU"/>
+        </w:rPr>
+        <w:t>speed,</w:t>
+      </w:r>
+      <w:r>
+        <w:rPr>
+          <w:lang w:val="en-AU"/>
+        </w:rPr>
+        <w:t xml:space="preserve"> I manage to create a parallax effect.</w:t>
+      </w:r>
+    </w:p>
+    <w:p>
+      <w:pPr>
+        <w:pStyle w:val="ListParagraph"/>
+        <w:numPr>
+          <w:ilvl w:val="0"/>
+          <w:numId w:val="1"/>
+        </w:numPr>
+        <w:ind w:firstLineChars="0"/>
+      </w:pPr>
+      <w:r>
+        <w:t xml:space="preserve">A problem </w:t>
+      </w:r>
+      <w:proofErr w:type="gramStart"/>
+      <w:r>
+        <w:t>occur</w:t>
+      </w:r>
+      <w:proofErr w:type="gramEnd"/>
+      <w:r>
+        <w:t xml:space="preserve">: the jumping feels wired. </w:t>
+      </w:r>
+      <w:proofErr w:type="gramStart"/>
+      <w:r>
+        <w:t>So</w:t>
+      </w:r>
+      <w:proofErr w:type="gramEnd"/>
+      <w:r>
+        <w:t xml:space="preserve"> I google and </w:t>
+      </w:r>
+      <w:proofErr w:type="spellStart"/>
+      <w:r>
+        <w:t>youtube</w:t>
+      </w:r>
+      <w:proofErr w:type="spellEnd"/>
+      <w:r>
+        <w:t xml:space="preserve"> some stuff and by adjusting the gravity in the script I manage to fix it.</w:t>
       </w:r>
     </w:p>
     <w:p>
@@ -69,6 +146,24 @@
           <w:rFonts w:hint="eastAsia"/>
         </w:rPr>
       </w:pPr>
+      <w:r>
+        <w:rPr>
+          <w:rFonts w:hint="eastAsia"/>
+        </w:rPr>
+        <w:t>A</w:t>
+      </w:r>
+      <w:r>
+        <w:t>dd prefab and script for obstacle and reward after that and made game manager script and the scene handler script, to spawn reward</w:t>
+      </w:r>
+      <w:r>
+        <w:t>,</w:t>
+      </w:r>
+      <w:r>
+        <w:t xml:space="preserve"> obstacle, </w:t>
+      </w:r>
+      <w:r>
+        <w:t>and scene management.</w:t>
+      </w:r>
       <w:bookmarkStart w:id="0" w:name="_GoBack"/>
       <w:bookmarkEnd w:id="0"/>
     </w:p>

</xml_diff>

<commit_message>
add animations for player and "enemy"(obstacle)
</commit_message>
<xml_diff>
--- a/Process Log.docx
+++ b/Process Log.docx
@@ -142,9 +142,6 @@
           <w:numId w:val="1"/>
         </w:numPr>
         <w:ind w:firstLineChars="0"/>
-        <w:rPr>
-          <w:rFonts w:hint="eastAsia"/>
-        </w:rPr>
       </w:pPr>
       <w:r>
         <w:rPr>
@@ -163,6 +160,53 @@
       </w:r>
       <w:r>
         <w:t>and scene management.</w:t>
+      </w:r>
+    </w:p>
+    <w:p>
+      <w:pPr>
+        <w:pStyle w:val="ListParagraph"/>
+        <w:numPr>
+          <w:ilvl w:val="0"/>
+          <w:numId w:val="1"/>
+        </w:numPr>
+        <w:ind w:firstLineChars="0"/>
+      </w:pPr>
+      <w:r>
+        <w:rPr>
+          <w:rFonts w:hint="eastAsia"/>
+        </w:rPr>
+        <w:t>The</w:t>
+      </w:r>
+      <w:r>
+        <w:t xml:space="preserve"> next step is to </w:t>
+      </w:r>
+      <w:r>
+        <w:t>separate</w:t>
+      </w:r>
+      <w:r>
+        <w:t xml:space="preserve"> the </w:t>
+      </w:r>
+      <w:r>
+        <w:t>sprite so that they make up some platform, I randomize the position for a little bit for some game play.</w:t>
+      </w:r>
+    </w:p>
+    <w:p>
+      <w:pPr>
+        <w:pStyle w:val="ListParagraph"/>
+        <w:numPr>
+          <w:ilvl w:val="0"/>
+          <w:numId w:val="1"/>
+        </w:numPr>
+        <w:ind w:firstLineChars="0"/>
+      </w:pPr>
+      <w:r>
+        <w:rPr>
+          <w:rFonts w:hint="eastAsia"/>
+        </w:rPr>
+        <w:t>A</w:t>
+      </w:r>
+      <w:r>
+        <w:t xml:space="preserve">fter that I started to make some UI. </w:t>
       </w:r>
       <w:bookmarkStart w:id="0" w:name="_GoBack"/>
       <w:bookmarkEnd w:id="0"/>

</xml_diff>

<commit_message>
Add art and animation for drone and player
</commit_message>
<xml_diff>
--- a/Process Log.docx
+++ b/Process Log.docx
@@ -208,6 +208,49 @@
       <w:r>
         <w:t xml:space="preserve">fter that I started to make some UI. </w:t>
       </w:r>
+      <w:r>
+        <w:t xml:space="preserve">Including a scene for when first start the game which contain a start game button and </w:t>
+      </w:r>
+      <w:proofErr w:type="gramStart"/>
+      <w:r>
+        <w:t>a</w:t>
+      </w:r>
+      <w:proofErr w:type="gramEnd"/>
+      <w:r>
+        <w:t xml:space="preserve"> exit button</w:t>
+      </w:r>
+      <w:r>
+        <w:t>, a in-game menu when the player dies that include a play again button and a return button. A score UI and meters travelled UI is also included</w:t>
+      </w:r>
+      <w:r>
+        <w:t>.</w:t>
+      </w:r>
+    </w:p>
+    <w:p>
+      <w:pPr>
+        <w:pStyle w:val="ListParagraph"/>
+        <w:numPr>
+          <w:ilvl w:val="0"/>
+          <w:numId w:val="1"/>
+        </w:numPr>
+        <w:ind w:firstLineChars="0"/>
+      </w:pPr>
+      <w:r>
+        <w:t xml:space="preserve">Then I included in the script </w:t>
+      </w:r>
+      <w:r>
+        <w:t>to store the score and the meters.</w:t>
+      </w:r>
+    </w:p>
+    <w:p>
+      <w:pPr>
+        <w:pStyle w:val="ListParagraph"/>
+        <w:numPr>
+          <w:ilvl w:val="0"/>
+          <w:numId w:val="1"/>
+        </w:numPr>
+        <w:ind w:firstLineChars="0"/>
+      </w:pPr>
       <w:bookmarkStart w:id="0" w:name="_GoBack"/>
       <w:bookmarkEnd w:id="0"/>
     </w:p>

</xml_diff>

<commit_message>
Add control for mobile
</commit_message>
<xml_diff>
--- a/Process Log.docx
+++ b/Process Log.docx
@@ -251,6 +251,118 @@
         </w:numPr>
         <w:ind w:firstLineChars="0"/>
       </w:pPr>
+      <w:r>
+        <w:t>With the basic functionality complete</w:t>
+      </w:r>
+      <w:r>
+        <w:t>d, it is now time to add some polish to the game.</w:t>
+      </w:r>
+    </w:p>
+    <w:p>
+      <w:pPr>
+        <w:pStyle w:val="ListParagraph"/>
+        <w:numPr>
+          <w:ilvl w:val="0"/>
+          <w:numId w:val="1"/>
+        </w:numPr>
+        <w:ind w:firstLineChars="0"/>
+      </w:pPr>
+      <w:proofErr w:type="gramStart"/>
+      <w:r>
+        <w:rPr>
+          <w:rFonts w:hint="eastAsia"/>
+        </w:rPr>
+        <w:t>F</w:t>
+      </w:r>
+      <w:r>
+        <w:t>irst</w:t>
+      </w:r>
+      <w:proofErr w:type="gramEnd"/>
+      <w:r>
+        <w:t xml:space="preserve"> I added some sound effect </w:t>
+      </w:r>
+      <w:r>
+        <w:t xml:space="preserve">and art asset to make the game prettier. </w:t>
+      </w:r>
+      <w:r>
+        <w:t xml:space="preserve">I have decided to make the game as a cyberpunk bike game. </w:t>
+      </w:r>
+      <w:proofErr w:type="gramStart"/>
+      <w:r>
+        <w:t>So</w:t>
+      </w:r>
+      <w:proofErr w:type="gramEnd"/>
+      <w:r>
+        <w:t xml:space="preserve"> I search some sound on free</w:t>
+      </w:r>
+      <w:r>
+        <w:t>sound.org. and hand drawn some art, and added them in.</w:t>
+      </w:r>
+      <w:r>
+        <w:t xml:space="preserve"> </w:t>
+      </w:r>
+    </w:p>
+    <w:p>
+      <w:pPr>
+        <w:pStyle w:val="ListParagraph"/>
+        <w:numPr>
+          <w:ilvl w:val="0"/>
+          <w:numId w:val="1"/>
+        </w:numPr>
+        <w:ind w:firstLineChars="0"/>
+      </w:pPr>
+      <w:r>
+        <w:t xml:space="preserve">I added some screen shake to make the explosion more impactful, </w:t>
+      </w:r>
+      <w:r>
+        <w:t>particle system for the collectable and particle system to give a feeling of wind to give it some “game juice”.</w:t>
+      </w:r>
+    </w:p>
+    <w:p>
+      <w:pPr>
+        <w:pStyle w:val="ListParagraph"/>
+        <w:numPr>
+          <w:ilvl w:val="0"/>
+          <w:numId w:val="1"/>
+        </w:numPr>
+        <w:ind w:firstLineChars="0"/>
+      </w:pPr>
+      <w:proofErr w:type="gramStart"/>
+      <w:r>
+        <w:rPr>
+          <w:rFonts w:hint="eastAsia"/>
+        </w:rPr>
+        <w:t>F</w:t>
+      </w:r>
+      <w:r>
+        <w:t>inally</w:t>
+      </w:r>
+      <w:proofErr w:type="gramEnd"/>
+      <w:r>
+        <w:t xml:space="preserve"> I add</w:t>
+      </w:r>
+      <w:r>
+        <w:t xml:space="preserve">ed virtual joystick and buttons for mobile control. NOTE: In </w:t>
+      </w:r>
+      <w:proofErr w:type="spellStart"/>
+      <w:r>
+        <w:t>PlayerHandler</w:t>
+      </w:r>
+      <w:proofErr w:type="spellEnd"/>
+      <w:r>
+        <w:t xml:space="preserve"> script you need to tick the “</w:t>
+      </w:r>
+      <w:proofErr w:type="spellStart"/>
+      <w:r>
+        <w:t>isOnMobileControl</w:t>
+      </w:r>
+      <w:proofErr w:type="spellEnd"/>
+      <w:r>
+        <w:t xml:space="preserve">” property to use the joystick or you need to use </w:t>
+      </w:r>
+      <w:r>
+        <w:t>A and D Key to move the player.</w:t>
+      </w:r>
       <w:bookmarkStart w:id="0" w:name="_GoBack"/>
       <w:bookmarkEnd w:id="0"/>
     </w:p>

</xml_diff>

<commit_message>
Add Save/Load of highest score
</commit_message>
<xml_diff>
--- a/Process Log.docx
+++ b/Process Log.docx
@@ -327,6 +327,44 @@
         </w:numPr>
         <w:ind w:firstLineChars="0"/>
       </w:pPr>
+      <w:r>
+        <w:t xml:space="preserve">Then </w:t>
+      </w:r>
+      <w:r>
+        <w:t>I add</w:t>
+      </w:r>
+      <w:r>
+        <w:t xml:space="preserve">ed virtual joystick and buttons for mobile control. NOTE: In </w:t>
+      </w:r>
+      <w:proofErr w:type="spellStart"/>
+      <w:r>
+        <w:t>PlayerHandler</w:t>
+      </w:r>
+      <w:proofErr w:type="spellEnd"/>
+      <w:r>
+        <w:t xml:space="preserve"> script you need to tick the “</w:t>
+      </w:r>
+      <w:proofErr w:type="spellStart"/>
+      <w:r>
+        <w:t>isOnMobileControl</w:t>
+      </w:r>
+      <w:proofErr w:type="spellEnd"/>
+      <w:r>
+        <w:t xml:space="preserve">” property to use the joystick or you need to use </w:t>
+      </w:r>
+      <w:r>
+        <w:t>A and D Key to move the player.</w:t>
+      </w:r>
+    </w:p>
+    <w:p>
+      <w:pPr>
+        <w:pStyle w:val="ListParagraph"/>
+        <w:numPr>
+          <w:ilvl w:val="0"/>
+          <w:numId w:val="1"/>
+        </w:numPr>
+        <w:ind w:firstLineChars="0"/>
+      </w:pPr>
       <w:proofErr w:type="gramStart"/>
       <w:r>
         <w:rPr>
@@ -339,29 +377,7 @@
       </w:r>
       <w:proofErr w:type="gramEnd"/>
       <w:r>
-        <w:t xml:space="preserve"> I add</w:t>
-      </w:r>
-      <w:r>
-        <w:t xml:space="preserve">ed virtual joystick and buttons for mobile control. NOTE: In </w:t>
-      </w:r>
-      <w:proofErr w:type="spellStart"/>
-      <w:r>
-        <w:t>PlayerHandler</w:t>
-      </w:r>
-      <w:proofErr w:type="spellEnd"/>
-      <w:r>
-        <w:t xml:space="preserve"> script you need to tick the “</w:t>
-      </w:r>
-      <w:proofErr w:type="spellStart"/>
-      <w:r>
-        <w:t>isOnMobileControl</w:t>
-      </w:r>
-      <w:proofErr w:type="spellEnd"/>
-      <w:r>
-        <w:t xml:space="preserve">” property to use the joystick or you need to use </w:t>
-      </w:r>
-      <w:r>
-        <w:t>A and D Key to move the player.</w:t>
+        <w:t xml:space="preserve"> I implemented a save/load functionality that records the highest score. And it works for mobile as well.</w:t>
       </w:r>
       <w:bookmarkStart w:id="0" w:name="_GoBack"/>
       <w:bookmarkEnd w:id="0"/>

</xml_diff>